<commit_message>
text and css change
</commit_message>
<xml_diff>
--- a/Website-Note.docx
+++ b/Website-Note.docx
@@ -344,17 +344,6 @@
           <w:szCs w:val="20"/>
           <w:lang w:eastAsia="en-US"/>
         </w:rPr>
-      </w:r>
-      <w:r>
-        <w:rPr>
-          <w:rFonts w:ascii="Helvetica" w:hAnsi="Helvetica" w:cs="Times New Roman"/>
-          <w:b/>
-          <w:bCs/>
-          <w:strike/>
-          <w:sz w:val="20"/>
-          <w:szCs w:val="20"/>
-          <w:lang w:eastAsia="en-US"/>
-        </w:rPr>
         <w:fldChar w:fldCharType="separate"/>
       </w:r>
       <w:r>
@@ -3722,19 +3711,6 @@
           <w:szCs w:val="20"/>
           <w:lang w:eastAsia="en-US"/>
         </w:rPr>
-      </w:r>
-      <w:r>
-        <w:rPr>
-          <w:rFonts w:ascii="Helvetica" w:hAnsi="Helvetica" w:cs="Times New Roman"/>
-          <w:b/>
-          <w:bCs/>
-          <w:i/>
-          <w:iCs/>
-          <w:strike/>
-          <w:sz w:val="20"/>
-          <w:szCs w:val="20"/>
-          <w:lang w:eastAsia="en-US"/>
-        </w:rPr>
         <w:fldChar w:fldCharType="separate"/>
       </w:r>
       <w:r>
@@ -3889,19 +3865,6 @@
           <w:szCs w:val="20"/>
           <w:lang w:eastAsia="en-US"/>
         </w:rPr>
-      </w:r>
-      <w:r>
-        <w:rPr>
-          <w:rFonts w:ascii="Helvetica" w:hAnsi="Helvetica" w:cs="Times New Roman"/>
-          <w:b/>
-          <w:bCs/>
-          <w:i/>
-          <w:iCs/>
-          <w:strike/>
-          <w:sz w:val="20"/>
-          <w:szCs w:val="20"/>
-          <w:lang w:eastAsia="en-US"/>
-        </w:rPr>
         <w:fldChar w:fldCharType="separate"/>
       </w:r>
       <w:r>
@@ -4045,6 +4008,23 @@
           <w:szCs w:val="20"/>
           <w:lang w:eastAsia="en-US"/>
         </w:rPr>
+        <w:fldChar w:fldCharType="separate"/>
+      </w:r>
+      <w:r>
+        <w:rPr>
+          <w:rFonts w:ascii="Helvetica" w:hAnsi="Helvetica" w:cs="Times New Roman"/>
+          <w:b/>
+          <w:bCs/>
+          <w:i/>
+          <w:iCs/>
+          <w:strike/>
+          <w:color w:val="0000FF"/>
+          <w:sz w:val="20"/>
+          <w:szCs w:val="20"/>
+          <w:u w:val="single"/>
+          <w:lang w:eastAsia="en-US"/>
+        </w:rPr>
+        <w:t>https://www.facebookbrand.com/</w:t>
       </w:r>
       <w:r>
         <w:rPr>
@@ -4059,6 +4039,120 @@
           <w:szCs w:val="20"/>
           <w:lang w:eastAsia="en-US"/>
         </w:rPr>
+        <w:fldChar w:fldCharType="end"/>
+      </w:r>
+      <w:r>
+        <w:rPr>
+          <w:rFonts w:ascii="Helvetica" w:hAnsi="Helvetica" w:cs="Times New Roman"/>
+          <w:b/>
+          <w:bCs/>
+          <w:i/>
+          <w:iCs/>
+          <w:strike/>
+          <w:color w:val="3A372C"/>
+          <w:sz w:val="20"/>
+          <w:szCs w:val="20"/>
+          <w:lang w:eastAsia="en-US"/>
+        </w:rPr>
+        <w:t xml:space="preserve">) </w:t>
+      </w:r>
+    </w:p>
+    <w:p>
+      <w:pPr>
+        <w:spacing w:before="100" w:beforeAutospacing="1" w:after="100" w:afterAutospacing="1"/>
+        <w:rPr>
+          <w:rFonts w:ascii="Times" w:hAnsi="Times" w:cs="Times New Roman"/>
+          <w:strike/>
+          <w:sz w:val="20"/>
+          <w:szCs w:val="20"/>
+          <w:lang w:eastAsia="en-US"/>
+        </w:rPr>
+      </w:pPr>
+      <w:r>
+        <w:rPr>
+          <w:rFonts w:ascii="Helvetica" w:hAnsi="Helvetica" w:cs="Times New Roman"/>
+          <w:b/>
+          <w:bCs/>
+          <w:i/>
+          <w:iCs/>
+          <w:strike/>
+          <w:color w:val="3A372C"/>
+          <w:sz w:val="20"/>
+          <w:szCs w:val="20"/>
+          <w:lang w:eastAsia="en-US"/>
+        </w:rPr>
+        <w:t>Twitter logo (the “white” logo)</w:t>
+      </w:r>
+    </w:p>
+    <w:p>
+      <w:pPr>
+        <w:spacing w:before="100" w:beforeAutospacing="1" w:after="100" w:afterAutospacing="1"/>
+        <w:rPr>
+          <w:rFonts w:ascii="Times" w:hAnsi="Times" w:cs="Times New Roman"/>
+          <w:strike/>
+          <w:sz w:val="20"/>
+          <w:szCs w:val="20"/>
+          <w:lang w:eastAsia="en-US"/>
+        </w:rPr>
+      </w:pPr>
+      <w:r>
+        <w:rPr>
+          <w:rFonts w:ascii="Helvetica" w:hAnsi="Helvetica" w:cs="Times New Roman"/>
+          <w:b/>
+          <w:bCs/>
+          <w:i/>
+          <w:iCs/>
+          <w:strike/>
+          <w:color w:val="3A372C"/>
+          <w:sz w:val="20"/>
+          <w:szCs w:val="20"/>
+          <w:lang w:eastAsia="en-US"/>
+        </w:rPr>
+        <w:t>(</w:t>
+      </w:r>
+      <w:r>
+        <w:rPr>
+          <w:rFonts w:ascii="Helvetica" w:hAnsi="Helvetica" w:cs="Times New Roman"/>
+          <w:b/>
+          <w:bCs/>
+          <w:i/>
+          <w:iCs/>
+          <w:strike/>
+          <w:color w:val="3A372C"/>
+          <w:sz w:val="20"/>
+          <w:szCs w:val="20"/>
+          <w:lang w:eastAsia="en-US"/>
+        </w:rPr>
+        <w:fldChar w:fldCharType="begin"/>
+      </w:r>
+      <w:r>
+        <w:rPr>
+          <w:rFonts w:ascii="Helvetica" w:hAnsi="Helvetica" w:cs="Times New Roman"/>
+          <w:b/>
+          <w:bCs/>
+          <w:i/>
+          <w:iCs/>
+          <w:strike/>
+          <w:color w:val="3A372C"/>
+          <w:sz w:val="20"/>
+          <w:szCs w:val="20"/>
+          <w:lang w:eastAsia="en-US"/>
+        </w:rPr>
+        <w:instrText xml:space="preserve"> HYPERLINK "https://about.twitter.com/press/brand-assets" \t "_blank" </w:instrText>
+      </w:r>
+      <w:r>
+        <w:rPr>
+          <w:rFonts w:ascii="Helvetica" w:hAnsi="Helvetica" w:cs="Times New Roman"/>
+          <w:b/>
+          <w:bCs/>
+          <w:i/>
+          <w:iCs/>
+          <w:strike/>
+          <w:color w:val="3A372C"/>
+          <w:sz w:val="20"/>
+          <w:szCs w:val="20"/>
+          <w:lang w:eastAsia="en-US"/>
+        </w:rPr>
         <w:fldChar w:fldCharType="separate"/>
       </w:r>
       <w:r>
@@ -4075,7 +4169,7 @@
           <w:u w:val="single"/>
           <w:lang w:eastAsia="en-US"/>
         </w:rPr>
-        <w:t>https://www.facebookbrand.com/</w:t>
+        <w:t>https://about.twitter.com/press/brand-assets</w:t>
       </w:r>
       <w:r>
         <w:rPr>
@@ -4105,71 +4199,65 @@
           <w:szCs w:val="20"/>
           <w:lang w:eastAsia="en-US"/>
         </w:rPr>
-        <w:t xml:space="preserve">) </w:t>
-      </w:r>
-    </w:p>
-    <w:p>
-      <w:pPr>
-        <w:spacing w:before="100" w:beforeAutospacing="1" w:after="100" w:afterAutospacing="1"/>
-        <w:rPr>
-          <w:rFonts w:ascii="Times" w:hAnsi="Times" w:cs="Times New Roman"/>
-          <w:strike/>
-          <w:sz w:val="20"/>
-          <w:szCs w:val="20"/>
-          <w:lang w:eastAsia="en-US"/>
-        </w:rPr>
-      </w:pPr>
-      <w:r>
-        <w:rPr>
-          <w:rFonts w:ascii="Helvetica" w:hAnsi="Helvetica" w:cs="Times New Roman"/>
-          <w:b/>
-          <w:bCs/>
-          <w:i/>
-          <w:iCs/>
-          <w:strike/>
+        <w:t>)</w:t>
+      </w:r>
+    </w:p>
+    <w:p>
+      <w:pPr>
+        <w:spacing w:before="100" w:beforeAutospacing="1" w:after="200"/>
+        <w:rPr>
+          <w:rFonts w:ascii="Times" w:hAnsi="Times" w:cs="Times New Roman"/>
+          <w:sz w:val="20"/>
+          <w:szCs w:val="20"/>
+          <w:lang w:eastAsia="en-US"/>
+        </w:rPr>
+      </w:pPr>
+      <w:r>
+        <w:rPr>
+          <w:rFonts w:ascii="Helvetica" w:hAnsi="Helvetica" w:cs="Times New Roman"/>
+          <w:b/>
+          <w:bCs/>
           <w:color w:val="3A372C"/>
           <w:sz w:val="20"/>
           <w:szCs w:val="20"/>
           <w:lang w:eastAsia="en-US"/>
         </w:rPr>
-        <w:t>Twitter logo (the “white” logo)</w:t>
-      </w:r>
-    </w:p>
-    <w:p>
-      <w:pPr>
-        <w:spacing w:before="100" w:beforeAutospacing="1" w:after="100" w:afterAutospacing="1"/>
-        <w:rPr>
-          <w:rFonts w:ascii="Times" w:hAnsi="Times" w:cs="Times New Roman"/>
-          <w:strike/>
-          <w:sz w:val="20"/>
-          <w:szCs w:val="20"/>
-          <w:lang w:eastAsia="en-US"/>
-        </w:rPr>
-      </w:pPr>
-      <w:r>
-        <w:rPr>
-          <w:rFonts w:ascii="Helvetica" w:hAnsi="Helvetica" w:cs="Times New Roman"/>
-          <w:b/>
-          <w:bCs/>
-          <w:i/>
-          <w:iCs/>
-          <w:strike/>
-          <w:color w:val="3A372C"/>
-          <w:sz w:val="20"/>
-          <w:szCs w:val="20"/>
-          <w:lang w:eastAsia="en-US"/>
-        </w:rPr>
-        <w:t>(</w:t>
-      </w:r>
-      <w:r>
-        <w:rPr>
-          <w:rFonts w:ascii="Helvetica" w:hAnsi="Helvetica" w:cs="Times New Roman"/>
-          <w:b/>
-          <w:bCs/>
-          <w:i/>
-          <w:iCs/>
-          <w:strike/>
-          <w:color w:val="3A372C"/>
+        <w:t> </w:t>
+      </w:r>
+    </w:p>
+    <w:p>
+      <w:pPr>
+        <w:spacing w:before="100" w:beforeAutospacing="1" w:after="100" w:afterAutospacing="1"/>
+        <w:rPr>
+          <w:rFonts w:ascii="Times" w:hAnsi="Times" w:cs="Times New Roman"/>
+          <w:strike/>
+          <w:sz w:val="20"/>
+          <w:szCs w:val="20"/>
+          <w:lang w:eastAsia="en-US"/>
+        </w:rPr>
+      </w:pPr>
+      <w:r>
+        <w:rPr>
+          <w:rFonts w:ascii="Helvetica" w:hAnsi="Helvetica" w:cs="Times New Roman"/>
+          <w:b/>
+          <w:bCs/>
+          <w:i/>
+          <w:iCs/>
+          <w:strike/>
+          <w:sz w:val="20"/>
+          <w:szCs w:val="20"/>
+          <w:lang w:eastAsia="en-US"/>
+        </w:rPr>
+        <w:t xml:space="preserve">Please make this </w:t>
+      </w:r>
+      <w:r>
+        <w:rPr>
+          <w:rFonts w:ascii="Helvetica" w:hAnsi="Helvetica" w:cs="Times New Roman"/>
+          <w:b/>
+          <w:bCs/>
+          <w:i/>
+          <w:iCs/>
+          <w:strike/>
           <w:sz w:val="20"/>
           <w:szCs w:val="20"/>
           <w:lang w:eastAsia="en-US"/>
@@ -4184,177 +4272,11 @@
           <w:i/>
           <w:iCs/>
           <w:strike/>
-          <w:color w:val="3A372C"/>
-          <w:sz w:val="20"/>
-          <w:szCs w:val="20"/>
-          <w:lang w:eastAsia="en-US"/>
-        </w:rPr>
-        <w:instrText xml:space="preserve"> HYPERLINK "https://about.twitter.com/press/brand-assets" \t "_blank" </w:instrText>
-      </w:r>
-      <w:r>
-        <w:rPr>
-          <w:rFonts w:ascii="Helvetica" w:hAnsi="Helvetica" w:cs="Times New Roman"/>
-          <w:b/>
-          <w:bCs/>
-          <w:i/>
-          <w:iCs/>
-          <w:strike/>
-          <w:color w:val="3A372C"/>
-          <w:sz w:val="20"/>
-          <w:szCs w:val="20"/>
-          <w:lang w:eastAsia="en-US"/>
-        </w:rPr>
-      </w:r>
-      <w:r>
-        <w:rPr>
-          <w:rFonts w:ascii="Helvetica" w:hAnsi="Helvetica" w:cs="Times New Roman"/>
-          <w:b/>
-          <w:bCs/>
-          <w:i/>
-          <w:iCs/>
-          <w:strike/>
-          <w:color w:val="3A372C"/>
-          <w:sz w:val="20"/>
-          <w:szCs w:val="20"/>
-          <w:lang w:eastAsia="en-US"/>
-        </w:rPr>
-        <w:fldChar w:fldCharType="separate"/>
-      </w:r>
-      <w:r>
-        <w:rPr>
-          <w:rFonts w:ascii="Helvetica" w:hAnsi="Helvetica" w:cs="Times New Roman"/>
-          <w:b/>
-          <w:bCs/>
-          <w:i/>
-          <w:iCs/>
-          <w:strike/>
-          <w:color w:val="0000FF"/>
-          <w:sz w:val="20"/>
-          <w:szCs w:val="20"/>
-          <w:u w:val="single"/>
-          <w:lang w:eastAsia="en-US"/>
-        </w:rPr>
-        <w:t>https://about.twitter.com/press/brand-assets</w:t>
-      </w:r>
-      <w:r>
-        <w:rPr>
-          <w:rFonts w:ascii="Helvetica" w:hAnsi="Helvetica" w:cs="Times New Roman"/>
-          <w:b/>
-          <w:bCs/>
-          <w:i/>
-          <w:iCs/>
-          <w:strike/>
-          <w:color w:val="3A372C"/>
-          <w:sz w:val="20"/>
-          <w:szCs w:val="20"/>
-          <w:lang w:eastAsia="en-US"/>
-        </w:rPr>
-        <w:fldChar w:fldCharType="end"/>
-      </w:r>
-      <w:r>
-        <w:rPr>
-          <w:rFonts w:ascii="Helvetica" w:hAnsi="Helvetica" w:cs="Times New Roman"/>
-          <w:b/>
-          <w:bCs/>
-          <w:i/>
-          <w:iCs/>
-          <w:strike/>
-          <w:color w:val="3A372C"/>
-          <w:sz w:val="20"/>
-          <w:szCs w:val="20"/>
-          <w:lang w:eastAsia="en-US"/>
-        </w:rPr>
-        <w:t>)</w:t>
-      </w:r>
-    </w:p>
-    <w:p>
-      <w:pPr>
-        <w:spacing w:before="100" w:beforeAutospacing="1" w:after="200"/>
-        <w:rPr>
-          <w:rFonts w:ascii="Times" w:hAnsi="Times" w:cs="Times New Roman"/>
-          <w:sz w:val="20"/>
-          <w:szCs w:val="20"/>
-          <w:lang w:eastAsia="en-US"/>
-        </w:rPr>
-      </w:pPr>
-      <w:r>
-        <w:rPr>
-          <w:rFonts w:ascii="Helvetica" w:hAnsi="Helvetica" w:cs="Times New Roman"/>
-          <w:b/>
-          <w:bCs/>
-          <w:color w:val="3A372C"/>
-          <w:sz w:val="20"/>
-          <w:szCs w:val="20"/>
-          <w:lang w:eastAsia="en-US"/>
-        </w:rPr>
-        <w:t> </w:t>
-      </w:r>
-    </w:p>
-    <w:p>
-      <w:pPr>
-        <w:spacing w:before="100" w:beforeAutospacing="1" w:after="100" w:afterAutospacing="1"/>
-        <w:rPr>
-          <w:rFonts w:ascii="Times" w:hAnsi="Times" w:cs="Times New Roman"/>
-          <w:strike/>
-          <w:sz w:val="20"/>
-          <w:szCs w:val="20"/>
-          <w:lang w:eastAsia="en-US"/>
-        </w:rPr>
-      </w:pPr>
-      <w:r>
-        <w:rPr>
-          <w:rFonts w:ascii="Helvetica" w:hAnsi="Helvetica" w:cs="Times New Roman"/>
-          <w:b/>
-          <w:bCs/>
-          <w:i/>
-          <w:iCs/>
-          <w:strike/>
-          <w:sz w:val="20"/>
-          <w:szCs w:val="20"/>
-          <w:lang w:eastAsia="en-US"/>
-        </w:rPr>
-        <w:t xml:space="preserve">Please make this </w:t>
-      </w:r>
-      <w:r>
-        <w:rPr>
-          <w:rFonts w:ascii="Helvetica" w:hAnsi="Helvetica" w:cs="Times New Roman"/>
-          <w:b/>
-          <w:bCs/>
-          <w:i/>
-          <w:iCs/>
-          <w:strike/>
-          <w:sz w:val="20"/>
-          <w:szCs w:val="20"/>
-          <w:lang w:eastAsia="en-US"/>
-        </w:rPr>
-        <w:fldChar w:fldCharType="begin"/>
-      </w:r>
-      <w:r>
-        <w:rPr>
-          <w:rFonts w:ascii="Helvetica" w:hAnsi="Helvetica" w:cs="Times New Roman"/>
-          <w:b/>
-          <w:bCs/>
-          <w:i/>
-          <w:iCs/>
-          <w:strike/>
           <w:sz w:val="20"/>
           <w:szCs w:val="20"/>
           <w:lang w:eastAsia="en-US"/>
         </w:rPr>
         <w:instrText xml:space="preserve"> HYPERLINK "http://360notion.com" \t "_blank" </w:instrText>
-      </w:r>
-      <w:r>
-        <w:rPr>
-          <w:rFonts w:ascii="Helvetica" w:hAnsi="Helvetica" w:cs="Times New Roman"/>
-          <w:b/>
-          <w:bCs/>
-          <w:i/>
-          <w:iCs/>
-          <w:strike/>
-          <w:sz w:val="20"/>
-          <w:szCs w:val="20"/>
-          <w:lang w:eastAsia="en-US"/>
-        </w:rPr>
       </w:r>
       <w:r>
         <w:rPr>
@@ -4903,16 +4825,6 @@
           <w:szCs w:val="20"/>
           <w:lang w:eastAsia="en-US"/>
         </w:rPr>
-      </w:r>
-      <w:r>
-        <w:rPr>
-          <w:rFonts w:ascii="Helvetica" w:hAnsi="Helvetica" w:cs="Times New Roman"/>
-          <w:b/>
-          <w:bCs/>
-          <w:sz w:val="20"/>
-          <w:szCs w:val="20"/>
-          <w:lang w:eastAsia="en-US"/>
-        </w:rPr>
         <w:fldChar w:fldCharType="separate"/>
       </w:r>
       <w:r>
@@ -5428,19 +5340,6 @@
           <w:szCs w:val="20"/>
           <w:lang w:eastAsia="en-US"/>
         </w:rPr>
-      </w:r>
-      <w:r>
-        <w:rPr>
-          <w:rFonts w:ascii="Helvetica" w:hAnsi="Helvetica" w:cs="Times New Roman"/>
-          <w:b/>
-          <w:bCs/>
-          <w:i/>
-          <w:iCs/>
-          <w:strike/>
-          <w:sz w:val="20"/>
-          <w:szCs w:val="20"/>
-          <w:lang w:eastAsia="en-US"/>
-        </w:rPr>
         <w:fldChar w:fldCharType="separate"/>
       </w:r>
       <w:r>
@@ -5932,19 +5831,6 @@
           <w:lang w:eastAsia="en-US"/>
         </w:rPr>
         <w:instrText xml:space="preserve"> HYPERLINK "http://360notion.com" \t "_blank" </w:instrText>
-      </w:r>
-      <w:r>
-        <w:rPr>
-          <w:rFonts w:ascii="Helvetica" w:hAnsi="Helvetica" w:cs="Times New Roman"/>
-          <w:b/>
-          <w:bCs/>
-          <w:i/>
-          <w:iCs/>
-          <w:strike/>
-          <w:sz w:val="20"/>
-          <w:szCs w:val="20"/>
-          <w:lang w:eastAsia="en-US"/>
-        </w:rPr>
       </w:r>
       <w:r>
         <w:rPr>
@@ -6539,18 +6425,6 @@
           <w:szCs w:val="20"/>
           <w:lang w:eastAsia="en-US"/>
         </w:rPr>
-      </w:r>
-      <w:r>
-        <w:rPr>
-          <w:rFonts w:ascii="Helvetica" w:hAnsi="Helvetica" w:cs="Times New Roman"/>
-          <w:b/>
-          <w:bCs/>
-          <w:strike/>
-          <w:color w:val="343434"/>
-          <w:sz w:val="20"/>
-          <w:szCs w:val="20"/>
-          <w:lang w:eastAsia="en-US"/>
-        </w:rPr>
         <w:fldChar w:fldCharType="separate"/>
       </w:r>
       <w:r>
@@ -6890,18 +6764,6 @@
           <w:szCs w:val="20"/>
           <w:lang w:eastAsia="en-US"/>
         </w:rPr>
-      </w:r>
-      <w:r>
-        <w:rPr>
-          <w:rFonts w:ascii="Helvetica" w:hAnsi="Helvetica" w:cs="Times New Roman"/>
-          <w:b/>
-          <w:bCs/>
-          <w:strike/>
-          <w:color w:val="343434"/>
-          <w:sz w:val="20"/>
-          <w:szCs w:val="20"/>
-          <w:lang w:eastAsia="en-US"/>
-        </w:rPr>
         <w:fldChar w:fldCharType="separate"/>
       </w:r>
       <w:r>
@@ -7162,18 +7024,6 @@
           <w:szCs w:val="20"/>
           <w:lang w:eastAsia="en-US"/>
         </w:rPr>
-      </w:r>
-      <w:r>
-        <w:rPr>
-          <w:rFonts w:ascii="Helvetica" w:hAnsi="Helvetica" w:cs="Times New Roman"/>
-          <w:b/>
-          <w:bCs/>
-          <w:strike/>
-          <w:color w:val="606060"/>
-          <w:sz w:val="20"/>
-          <w:szCs w:val="20"/>
-          <w:lang w:eastAsia="en-US"/>
-        </w:rPr>
         <w:fldChar w:fldCharType="separate"/>
       </w:r>
       <w:r>
@@ -7733,19 +7583,6 @@
           <w:lang w:eastAsia="en-US"/>
         </w:rPr>
         <w:instrText xml:space="preserve"> HYPERLINK "http://360notion.com" \t "_blank" </w:instrText>
-      </w:r>
-      <w:r>
-        <w:rPr>
-          <w:rFonts w:ascii="Helvetica" w:hAnsi="Helvetica" w:cs="Times New Roman"/>
-          <w:b/>
-          <w:bCs/>
-          <w:i/>
-          <w:iCs/>
-          <w:strike/>
-          <w:sz w:val="20"/>
-          <w:szCs w:val="20"/>
-          <w:lang w:eastAsia="en-US"/>
-        </w:rPr>
       </w:r>
       <w:r>
         <w:rPr>
@@ -8462,56 +8299,163 @@
           <w:sz w:val="44"/>
           <w:szCs w:val="44"/>
         </w:rPr>
-        <w:t>th</w:t>
-      </w:r>
+        <w:t>the</w:t>
+      </w:r>
+      <w:proofErr w:type="gramEnd"/>
+      <w:r>
+        <w:rPr>
+          <w:sz w:val="44"/>
+          <w:szCs w:val="44"/>
+        </w:rPr>
+        <w:t xml:space="preserve"> list of online coworker use endless scrolling</w:t>
+      </w:r>
+    </w:p>
+    <w:p>
+      <w:pPr>
+        <w:rPr>
+          <w:sz w:val="44"/>
+          <w:szCs w:val="44"/>
+        </w:rPr>
+      </w:pPr>
+      <w:r>
+        <w:rPr>
+          <w:sz w:val="44"/>
+          <w:szCs w:val="44"/>
+        </w:rPr>
+        <w:t xml:space="preserve">2. </w:t>
+      </w:r>
+      <w:proofErr w:type="gramStart"/>
+      <w:r>
+        <w:rPr>
+          <w:sz w:val="44"/>
+          <w:szCs w:val="44"/>
+        </w:rPr>
+        <w:t>if</w:t>
+      </w:r>
+      <w:proofErr w:type="gramEnd"/>
+      <w:r>
+        <w:rPr>
+          <w:sz w:val="44"/>
+          <w:szCs w:val="44"/>
+        </w:rPr>
+        <w:t xml:space="preserve"> user have '0 coworker in the network' the text underneath the profile picture should be “"Add Coworkers To Your Network"”</w:t>
+      </w:r>
+    </w:p>
+    <w:p>
+      <w:pPr>
+        <w:widowControl w:val="0"/>
+        <w:autoSpaceDE w:val="0"/>
+        <w:autoSpaceDN w:val="0"/>
+        <w:adjustRightInd w:val="0"/>
+        <w:rPr>
+          <w:rFonts w:ascii="Helvetica Neue" w:hAnsi="Helvetica Neue" w:cs="Helvetica Neue"/>
+          <w:sz w:val="26"/>
+          <w:szCs w:val="26"/>
+        </w:rPr>
+      </w:pPr>
+      <w:r>
+        <w:rPr>
+          <w:sz w:val="44"/>
+          <w:szCs w:val="44"/>
+        </w:rPr>
+        <w:t>3.</w:t>
+      </w:r>
+      <w:r>
+        <w:rPr>
+          <w:rFonts w:ascii="Helvetica Neue" w:hAnsi="Helvetica Neue" w:cs="Helvetica Neue"/>
+          <w:color w:val="141414"/>
+          <w:sz w:val="48"/>
+          <w:szCs w:val="48"/>
+        </w:rPr>
+        <w:t xml:space="preserve"> </w:t>
+      </w:r>
+      <w:r>
+        <w:rPr>
+          <w:rFonts w:ascii="Helvetica Neue" w:hAnsi="Helvetica Neue" w:cs="Helvetica Neue"/>
+          <w:color w:val="141414"/>
+          <w:sz w:val="48"/>
+          <w:szCs w:val="48"/>
+        </w:rPr>
+        <w:t>On the Compose Message Page-</w:t>
+      </w:r>
+    </w:p>
+    <w:p>
+      <w:pPr>
+        <w:widowControl w:val="0"/>
+        <w:autoSpaceDE w:val="0"/>
+        <w:autoSpaceDN w:val="0"/>
+        <w:adjustRightInd w:val="0"/>
+        <w:rPr>
+          <w:rFonts w:ascii="Helvetica Neue" w:hAnsi="Helvetica Neue" w:cs="Helvetica Neue"/>
+          <w:sz w:val="26"/>
+          <w:szCs w:val="26"/>
+        </w:rPr>
+      </w:pPr>
+      <w:r>
+        <w:rPr>
+          <w:rFonts w:ascii="Helvetica Neue" w:hAnsi="Helvetica Neue" w:cs="Helvetica Neue"/>
+          <w:color w:val="141414"/>
+          <w:sz w:val="48"/>
+          <w:szCs w:val="48"/>
+        </w:rPr>
+        <w:t> </w:t>
+      </w:r>
+    </w:p>
+    <w:p>
+      <w:pPr>
+        <w:widowControl w:val="0"/>
+        <w:autoSpaceDE w:val="0"/>
+        <w:autoSpaceDN w:val="0"/>
+        <w:adjustRightInd w:val="0"/>
+        <w:rPr>
+          <w:rFonts w:ascii="Helvetica Neue" w:hAnsi="Helvetica Neue" w:cs="Helvetica Neue"/>
+          <w:sz w:val="26"/>
+          <w:szCs w:val="26"/>
+        </w:rPr>
+      </w:pPr>
+      <w:r>
+        <w:rPr>
+          <w:rFonts w:ascii="Helvetica Neue" w:hAnsi="Helvetica Neue" w:cs="Helvetica Neue"/>
+          <w:color w:val="141414"/>
+          <w:sz w:val="48"/>
+          <w:szCs w:val="48"/>
+        </w:rPr>
+        <w:t>When the User successfully re-edits a mistake-proof message™ they sent, there should be message that says:</w:t>
+      </w:r>
+    </w:p>
+    <w:p>
+      <w:pPr>
+        <w:widowControl w:val="0"/>
+        <w:autoSpaceDE w:val="0"/>
+        <w:autoSpaceDN w:val="0"/>
+        <w:adjustRightInd w:val="0"/>
+        <w:rPr>
+          <w:rFonts w:ascii="Helvetica Neue" w:hAnsi="Helvetica Neue" w:cs="Helvetica Neue"/>
+          <w:sz w:val="26"/>
+          <w:szCs w:val="26"/>
+        </w:rPr>
+      </w:pPr>
+      <w:r>
+        <w:rPr>
+          <w:rFonts w:ascii="Helvetica Neue" w:hAnsi="Helvetica Neue" w:cs="Helvetica Neue"/>
+          <w:b/>
+          <w:bCs/>
+          <w:color w:val="0C0C0C"/>
+          <w:sz w:val="48"/>
+          <w:szCs w:val="48"/>
+        </w:rPr>
+        <w:t>“You successfully used "mistake-proof messaging" ™ to retrieve and edit your sent message. The recipient(s) will never know.”</w:t>
+      </w:r>
+    </w:p>
+    <w:p>
+      <w:pPr>
+        <w:rPr>
+          <w:sz w:val="44"/>
+          <w:szCs w:val="44"/>
+        </w:rPr>
+      </w:pPr>
       <w:bookmarkStart w:id="0" w:name="_GoBack"/>
       <w:bookmarkEnd w:id="0"/>
-      <w:r>
-        <w:rPr>
-          <w:sz w:val="44"/>
-          <w:szCs w:val="44"/>
-        </w:rPr>
-        <w:t>e</w:t>
-      </w:r>
-      <w:proofErr w:type="gramEnd"/>
-      <w:r>
-        <w:rPr>
-          <w:sz w:val="44"/>
-          <w:szCs w:val="44"/>
-        </w:rPr>
-        <w:t xml:space="preserve"> list of online coworker use endless scrolling</w:t>
-      </w:r>
-    </w:p>
-    <w:p>
-      <w:pPr>
-        <w:rPr>
-          <w:sz w:val="44"/>
-          <w:szCs w:val="44"/>
-        </w:rPr>
-      </w:pPr>
-      <w:r>
-        <w:rPr>
-          <w:sz w:val="44"/>
-          <w:szCs w:val="44"/>
-        </w:rPr>
-        <w:t xml:space="preserve">2. </w:t>
-      </w:r>
-      <w:proofErr w:type="gramStart"/>
-      <w:r>
-        <w:rPr>
-          <w:sz w:val="44"/>
-          <w:szCs w:val="44"/>
-        </w:rPr>
-        <w:t>if</w:t>
-      </w:r>
-      <w:proofErr w:type="gramEnd"/>
-      <w:r>
-        <w:rPr>
-          <w:sz w:val="44"/>
-          <w:szCs w:val="44"/>
-        </w:rPr>
-        <w:t xml:space="preserve"> user have '0 coworker in the network' the text underneath the profile picture should be “"Add Coworkers To Your Network"”</w:t>
-      </w:r>
     </w:p>
     <w:p>
       <w:pPr>

</xml_diff>

<commit_message>
sign up page-t update
</commit_message>
<xml_diff>
--- a/Website-Note.docx
+++ b/Website-Note.docx
@@ -374,6 +374,141 @@
       <w:r>
         <w:t xml:space="preserve"> </w:t>
       </w:r>
+    </w:p>
+    <w:p>
+      <w:pPr>
+        <w:widowControl w:val="0"/>
+        <w:autoSpaceDE w:val="0"/>
+        <w:autoSpaceDN w:val="0"/>
+        <w:adjustRightInd w:val="0"/>
+        <w:rPr>
+          <w:rFonts w:ascii="Helvetica Neue" w:hAnsi="Helvetica Neue" w:cs="Helvetica Neue"/>
+          <w:sz w:val="26"/>
+          <w:szCs w:val="26"/>
+        </w:rPr>
+      </w:pPr>
+      <w:proofErr w:type="gramStart"/>
+      <w:r>
+        <w:rPr>
+          <w:rFonts w:ascii="Helvetica Neue" w:hAnsi="Helvetica Neue" w:cs="Helvetica Neue"/>
+          <w:sz w:val="26"/>
+          <w:szCs w:val="26"/>
+        </w:rPr>
+        <w:t>if</w:t>
+      </w:r>
+      <w:proofErr w:type="gramEnd"/>
+      <w:r>
+        <w:rPr>
+          <w:rFonts w:ascii="Helvetica Neue" w:hAnsi="Helvetica Neue" w:cs="Helvetica Neue"/>
+          <w:sz w:val="26"/>
+          <w:szCs w:val="26"/>
+        </w:rPr>
+        <w:t xml:space="preserve"> any of the messages requires the User to press "enter" it should be changed to display a "Send" button after the User enters text into the box</w:t>
+      </w:r>
+    </w:p>
+    <w:p>
+      <w:pPr>
+        <w:widowControl w:val="0"/>
+        <w:autoSpaceDE w:val="0"/>
+        <w:autoSpaceDN w:val="0"/>
+        <w:adjustRightInd w:val="0"/>
+        <w:rPr>
+          <w:rFonts w:ascii="Helvetica Neue" w:hAnsi="Helvetica Neue" w:cs="Helvetica Neue"/>
+          <w:sz w:val="26"/>
+          <w:szCs w:val="26"/>
+        </w:rPr>
+      </w:pPr>
+    </w:p>
+    <w:p>
+      <w:pPr>
+        <w:widowControl w:val="0"/>
+        <w:autoSpaceDE w:val="0"/>
+        <w:autoSpaceDN w:val="0"/>
+        <w:adjustRightInd w:val="0"/>
+        <w:rPr>
+          <w:rFonts w:ascii="Helvetica Neue" w:hAnsi="Helvetica Neue" w:cs="Helvetica Neue"/>
+          <w:sz w:val="26"/>
+          <w:szCs w:val="26"/>
+        </w:rPr>
+      </w:pPr>
+    </w:p>
+    <w:p>
+      <w:pPr>
+        <w:widowControl w:val="0"/>
+        <w:autoSpaceDE w:val="0"/>
+        <w:autoSpaceDN w:val="0"/>
+        <w:adjustRightInd w:val="0"/>
+        <w:rPr>
+          <w:rFonts w:ascii="Helvetica Neue" w:hAnsi="Helvetica Neue" w:cs="Helvetica Neue"/>
+          <w:sz w:val="26"/>
+          <w:szCs w:val="26"/>
+        </w:rPr>
+      </w:pPr>
+      <w:r>
+        <w:rPr>
+          <w:rFonts w:ascii="Helvetica Neue" w:hAnsi="Helvetica Neue" w:cs="Helvetica Neue"/>
+          <w:sz w:val="26"/>
+          <w:szCs w:val="26"/>
+        </w:rPr>
+        <w:t>Note for next release</w:t>
+      </w:r>
+    </w:p>
+    <w:p>
+      <w:pPr>
+        <w:widowControl w:val="0"/>
+        <w:autoSpaceDE w:val="0"/>
+        <w:autoSpaceDN w:val="0"/>
+        <w:adjustRightInd w:val="0"/>
+        <w:rPr>
+          <w:rFonts w:ascii="Helvetica Neue" w:hAnsi="Helvetica Neue" w:cs="Helvetica Neue"/>
+          <w:sz w:val="26"/>
+          <w:szCs w:val="26"/>
+        </w:rPr>
+      </w:pPr>
+    </w:p>
+    <w:p>
+      <w:pPr>
+        <w:widowControl w:val="0"/>
+        <w:autoSpaceDE w:val="0"/>
+        <w:autoSpaceDN w:val="0"/>
+        <w:adjustRightInd w:val="0"/>
+      </w:pPr>
+      <w:r>
+        <w:rPr>
+          <w:rFonts w:ascii="Helvetica Neue" w:hAnsi="Helvetica Neue" w:cs="Helvetica Neue"/>
+          <w:color w:val="FF0000"/>
+          <w:sz w:val="52"/>
+          <w:szCs w:val="52"/>
+        </w:rPr>
+        <w:t>1.</w:t>
+      </w:r>
+      <w:r>
+        <w:t xml:space="preserve"> </w:t>
+      </w:r>
+      <w:proofErr w:type="gramStart"/>
+      <w:r>
+        <w:t>offering</w:t>
+      </w:r>
+      <w:proofErr w:type="gramEnd"/>
+      <w:r>
+        <w:t xml:space="preserve"> an entry-level 360notion network “Social Plan” only on [Facebook/Twitter/</w:t>
+      </w:r>
+      <w:proofErr w:type="spellStart"/>
+      <w:r>
+        <w:t>Tumblr</w:t>
+      </w:r>
+      <w:proofErr w:type="spellEnd"/>
+      <w:r>
+        <w:t>/</w:t>
+      </w:r>
+      <w:proofErr w:type="spellStart"/>
+      <w:r>
+        <w:t>Pinterest</w:t>
+      </w:r>
+      <w:proofErr w:type="spellEnd"/>
+      <w:r>
+        <w:t xml:space="preserve"> for $5 per member/month with certain functions disabled.</w:t>
+      </w:r>
       <w:bookmarkStart w:id="0" w:name="_GoBack"/>
       <w:bookmarkEnd w:id="0"/>
     </w:p>
@@ -383,29 +518,397 @@
         <w:autoSpaceDE w:val="0"/>
         <w:autoSpaceDN w:val="0"/>
         <w:adjustRightInd w:val="0"/>
-        <w:rPr>
-          <w:rFonts w:ascii="Helvetica Neue" w:hAnsi="Helvetica Neue" w:cs="Helvetica Neue"/>
-          <w:sz w:val="26"/>
-          <w:szCs w:val="26"/>
-        </w:rPr>
-      </w:pPr>
+      </w:pPr>
+    </w:p>
+    <w:p>
+      <w:pPr>
+        <w:widowControl w:val="0"/>
+        <w:autoSpaceDE w:val="0"/>
+        <w:autoSpaceDN w:val="0"/>
+        <w:adjustRightInd w:val="0"/>
+      </w:pPr>
+      <w:r>
+        <w:t>The "Social Plan" would accessible through a link available only on Facebook/Twitter/</w:t>
+      </w:r>
+      <w:proofErr w:type="spellStart"/>
+      <w:r>
+        <w:t>Tumblr</w:t>
+      </w:r>
+      <w:proofErr w:type="spellEnd"/>
+      <w:r>
+        <w:t>/</w:t>
+      </w:r>
+      <w:proofErr w:type="spellStart"/>
+      <w:r>
+        <w:t>Pinterest</w:t>
+      </w:r>
+      <w:proofErr w:type="spellEnd"/>
+      <w:r>
+        <w:t xml:space="preserve"> 360notion accounts. Hence a new "Social Plan" </w:t>
+      </w:r>
       <w:proofErr w:type="gramStart"/>
       <w:r>
-        <w:rPr>
-          <w:rFonts w:ascii="Helvetica Neue" w:hAnsi="Helvetica Neue" w:cs="Helvetica Neue"/>
-          <w:sz w:val="26"/>
-          <w:szCs w:val="26"/>
-        </w:rPr>
-        <w:t>if</w:t>
+        <w:t>would  require</w:t>
       </w:r>
       <w:proofErr w:type="gramEnd"/>
       <w:r>
-        <w:rPr>
-          <w:rFonts w:ascii="Helvetica Neue" w:hAnsi="Helvetica Neue" w:cs="Helvetica Neue"/>
-          <w:sz w:val="26"/>
-          <w:szCs w:val="26"/>
-        </w:rPr>
-        <w:t xml:space="preserve"> any of the messages requires the User to press "enter" it should be changed to display a "Send" button after the User enters text into the box</w:t>
+        <w:t xml:space="preserve"> a new "Sign Up" Page with the disabled functions listed on "Sign Up" page available for the company to add for an additional fee per member/month</w:t>
+      </w:r>
+    </w:p>
+    <w:p>
+      <w:pPr>
+        <w:widowControl w:val="0"/>
+        <w:autoSpaceDE w:val="0"/>
+        <w:autoSpaceDN w:val="0"/>
+        <w:adjustRightInd w:val="0"/>
+        <w:rPr>
+          <w:rFonts w:ascii="Helvetica Neue" w:hAnsi="Helvetica Neue" w:cs="Helvetica Neue"/>
+          <w:sz w:val="26"/>
+          <w:szCs w:val="26"/>
+        </w:rPr>
+      </w:pPr>
+      <w:proofErr w:type="gramStart"/>
+      <w:r>
+        <w:rPr>
+          <w:rFonts w:ascii="Helvetica Neue" w:hAnsi="Helvetica Neue" w:cs="Helvetica Neue"/>
+          <w:sz w:val="26"/>
+          <w:szCs w:val="26"/>
+        </w:rPr>
+        <w:t>well</w:t>
+      </w:r>
+      <w:proofErr w:type="gramEnd"/>
+      <w:r>
+        <w:rPr>
+          <w:rFonts w:ascii="Helvetica Neue" w:hAnsi="Helvetica Neue" w:cs="Helvetica Neue"/>
+          <w:sz w:val="26"/>
+          <w:szCs w:val="26"/>
+        </w:rPr>
+        <w:t xml:space="preserve"> we post it on the social media pages of 360notion (on the 360notion page on Facebook, Twitter, </w:t>
+      </w:r>
+      <w:proofErr w:type="spellStart"/>
+      <w:r>
+        <w:rPr>
+          <w:rFonts w:ascii="Helvetica Neue" w:hAnsi="Helvetica Neue" w:cs="Helvetica Neue"/>
+          <w:sz w:val="26"/>
+          <w:szCs w:val="26"/>
+        </w:rPr>
+        <w:t>Tumblr</w:t>
+      </w:r>
+      <w:proofErr w:type="spellEnd"/>
+      <w:r>
+        <w:rPr>
+          <w:rFonts w:ascii="Helvetica Neue" w:hAnsi="Helvetica Neue" w:cs="Helvetica Neue"/>
+          <w:sz w:val="26"/>
+          <w:szCs w:val="26"/>
+        </w:rPr>
+        <w:t xml:space="preserve">, </w:t>
+      </w:r>
+      <w:proofErr w:type="spellStart"/>
+      <w:r>
+        <w:rPr>
+          <w:rFonts w:ascii="Helvetica Neue" w:hAnsi="Helvetica Neue" w:cs="Helvetica Neue"/>
+          <w:sz w:val="26"/>
+          <w:szCs w:val="26"/>
+        </w:rPr>
+        <w:t>Pinterest</w:t>
+      </w:r>
+      <w:proofErr w:type="spellEnd"/>
+      <w:r>
+        <w:rPr>
+          <w:rFonts w:ascii="Helvetica Neue" w:hAnsi="Helvetica Neue" w:cs="Helvetica Neue"/>
+          <w:sz w:val="26"/>
+          <w:szCs w:val="26"/>
+        </w:rPr>
+        <w:t xml:space="preserve">, </w:t>
+      </w:r>
+      <w:proofErr w:type="spellStart"/>
+      <w:r>
+        <w:rPr>
+          <w:rFonts w:ascii="Helvetica Neue" w:hAnsi="Helvetica Neue" w:cs="Helvetica Neue"/>
+          <w:sz w:val="26"/>
+          <w:szCs w:val="26"/>
+        </w:rPr>
+        <w:t>etc</w:t>
+      </w:r>
+      <w:proofErr w:type="spellEnd"/>
+      <w:r>
+        <w:rPr>
+          <w:rFonts w:ascii="Helvetica Neue" w:hAnsi="Helvetica Neue" w:cs="Helvetica Neue"/>
+          <w:sz w:val="26"/>
+          <w:szCs w:val="26"/>
+        </w:rPr>
+        <w:t xml:space="preserve">) that there is special discounted 'Social Plan" for Users who request it on our 360notion page on Facebook, Twitter, </w:t>
+      </w:r>
+      <w:proofErr w:type="spellStart"/>
+      <w:r>
+        <w:rPr>
+          <w:rFonts w:ascii="Helvetica Neue" w:hAnsi="Helvetica Neue" w:cs="Helvetica Neue"/>
+          <w:sz w:val="26"/>
+          <w:szCs w:val="26"/>
+        </w:rPr>
+        <w:t>Tumblr</w:t>
+      </w:r>
+      <w:proofErr w:type="spellEnd"/>
+      <w:r>
+        <w:rPr>
+          <w:rFonts w:ascii="Helvetica Neue" w:hAnsi="Helvetica Neue" w:cs="Helvetica Neue"/>
+          <w:sz w:val="26"/>
+          <w:szCs w:val="26"/>
+        </w:rPr>
+        <w:t xml:space="preserve">, </w:t>
+      </w:r>
+      <w:proofErr w:type="spellStart"/>
+      <w:r>
+        <w:rPr>
+          <w:rFonts w:ascii="Helvetica Neue" w:hAnsi="Helvetica Neue" w:cs="Helvetica Neue"/>
+          <w:sz w:val="26"/>
+          <w:szCs w:val="26"/>
+        </w:rPr>
+        <w:t>Pinterest</w:t>
+      </w:r>
+      <w:proofErr w:type="spellEnd"/>
+      <w:r>
+        <w:rPr>
+          <w:rFonts w:ascii="Helvetica Neue" w:hAnsi="Helvetica Neue" w:cs="Helvetica Neue"/>
+          <w:sz w:val="26"/>
+          <w:szCs w:val="26"/>
+        </w:rPr>
+        <w:t xml:space="preserve">, </w:t>
+      </w:r>
+      <w:proofErr w:type="spellStart"/>
+      <w:r>
+        <w:rPr>
+          <w:rFonts w:ascii="Helvetica Neue" w:hAnsi="Helvetica Neue" w:cs="Helvetica Neue"/>
+          <w:sz w:val="26"/>
+          <w:szCs w:val="26"/>
+        </w:rPr>
+        <w:t>etc</w:t>
+      </w:r>
+      <w:proofErr w:type="spellEnd"/>
+    </w:p>
+    <w:p>
+      <w:pPr>
+        <w:widowControl w:val="0"/>
+        <w:autoSpaceDE w:val="0"/>
+        <w:autoSpaceDN w:val="0"/>
+        <w:adjustRightInd w:val="0"/>
+        <w:rPr>
+          <w:rFonts w:ascii="Helvetica Neue" w:hAnsi="Helvetica Neue" w:cs="Helvetica Neue"/>
+          <w:sz w:val="26"/>
+          <w:szCs w:val="26"/>
+        </w:rPr>
+      </w:pPr>
+    </w:p>
+    <w:p>
+      <w:pPr>
+        <w:widowControl w:val="0"/>
+        <w:autoSpaceDE w:val="0"/>
+        <w:autoSpaceDN w:val="0"/>
+        <w:adjustRightInd w:val="0"/>
+        <w:rPr>
+          <w:rFonts w:ascii="Helvetica Neue" w:hAnsi="Helvetica Neue" w:cs="Helvetica Neue"/>
+          <w:sz w:val="26"/>
+          <w:szCs w:val="26"/>
+        </w:rPr>
+      </w:pPr>
+      <w:proofErr w:type="gramStart"/>
+      <w:r>
+        <w:rPr>
+          <w:rFonts w:ascii="Helvetica Neue" w:hAnsi="Helvetica Neue" w:cs="Helvetica Neue"/>
+          <w:sz w:val="26"/>
+          <w:szCs w:val="26"/>
+        </w:rPr>
+        <w:t>basically</w:t>
+      </w:r>
+      <w:proofErr w:type="gramEnd"/>
+      <w:r>
+        <w:rPr>
+          <w:rFonts w:ascii="Helvetica Neue" w:hAnsi="Helvetica Neue" w:cs="Helvetica Neue"/>
+          <w:sz w:val="26"/>
+          <w:szCs w:val="26"/>
+        </w:rPr>
+        <w:t xml:space="preserve"> it would just require new signup page, and the features already on 360notion some will be disabled for Social Plan Users who sign in unless they pay an additional fee per member/per month</w:t>
+      </w:r>
+    </w:p>
+    <w:p>
+      <w:pPr>
+        <w:widowControl w:val="0"/>
+        <w:autoSpaceDE w:val="0"/>
+        <w:autoSpaceDN w:val="0"/>
+        <w:adjustRightInd w:val="0"/>
+        <w:rPr>
+          <w:rFonts w:ascii="Helvetica Neue" w:hAnsi="Helvetica Neue" w:cs="Helvetica Neue"/>
+          <w:sz w:val="26"/>
+          <w:szCs w:val="26"/>
+        </w:rPr>
+      </w:pPr>
+    </w:p>
+    <w:p>
+      <w:pPr>
+        <w:widowControl w:val="0"/>
+        <w:autoSpaceDE w:val="0"/>
+        <w:autoSpaceDN w:val="0"/>
+        <w:adjustRightInd w:val="0"/>
+        <w:rPr>
+          <w:rFonts w:ascii="Helvetica Neue" w:hAnsi="Helvetica Neue" w:cs="Helvetica Neue"/>
+          <w:sz w:val="26"/>
+          <w:szCs w:val="26"/>
+        </w:rPr>
+      </w:pPr>
+      <w:proofErr w:type="gramStart"/>
+      <w:r>
+        <w:rPr>
+          <w:rFonts w:ascii="Helvetica Neue" w:hAnsi="Helvetica Neue" w:cs="Helvetica Neue"/>
+          <w:sz w:val="26"/>
+          <w:szCs w:val="26"/>
+        </w:rPr>
+        <w:t>so</w:t>
+      </w:r>
+      <w:proofErr w:type="gramEnd"/>
+      <w:r>
+        <w:rPr>
+          <w:rFonts w:ascii="Helvetica Neue" w:hAnsi="Helvetica Neue" w:cs="Helvetica Neue"/>
+          <w:sz w:val="26"/>
+          <w:szCs w:val="26"/>
+        </w:rPr>
+        <w:t xml:space="preserve"> new Sign Up Page which states:                                                                                                 “Add $9 member/month for 360-degree with file/video attachment" </w:t>
+      </w:r>
+    </w:p>
+    <w:p>
+      <w:pPr>
+        <w:widowControl w:val="0"/>
+        <w:autoSpaceDE w:val="0"/>
+        <w:autoSpaceDN w:val="0"/>
+        <w:adjustRightInd w:val="0"/>
+        <w:rPr>
+          <w:rFonts w:ascii="Helvetica Neue" w:hAnsi="Helvetica Neue" w:cs="Helvetica Neue"/>
+          <w:sz w:val="26"/>
+          <w:szCs w:val="26"/>
+        </w:rPr>
+      </w:pPr>
+      <w:r>
+        <w:rPr>
+          <w:rFonts w:ascii="Helvetica Neue" w:hAnsi="Helvetica Neue" w:cs="Helvetica Neue"/>
+          <w:sz w:val="26"/>
+          <w:szCs w:val="26"/>
+        </w:rPr>
+        <w:t>“Add $2.50 member/month for Private Chat capability”</w:t>
+      </w:r>
+    </w:p>
+    <w:p>
+      <w:pPr>
+        <w:widowControl w:val="0"/>
+        <w:autoSpaceDE w:val="0"/>
+        <w:autoSpaceDN w:val="0"/>
+        <w:adjustRightInd w:val="0"/>
+        <w:rPr>
+          <w:rFonts w:ascii="Helvetica Neue" w:hAnsi="Helvetica Neue" w:cs="Helvetica Neue"/>
+          <w:sz w:val="26"/>
+          <w:szCs w:val="26"/>
+        </w:rPr>
+      </w:pPr>
+      <w:r>
+        <w:rPr>
+          <w:rFonts w:ascii="Helvetica Neue" w:hAnsi="Helvetica Neue" w:cs="Helvetica Neue"/>
+          <w:sz w:val="26"/>
+          <w:szCs w:val="26"/>
+        </w:rPr>
+        <w:t>“Add $14.50 member/month for unlimited memory storage”</w:t>
+      </w:r>
+    </w:p>
+    <w:p>
+      <w:pPr>
+        <w:widowControl w:val="0"/>
+        <w:autoSpaceDE w:val="0"/>
+        <w:autoSpaceDN w:val="0"/>
+        <w:adjustRightInd w:val="0"/>
+        <w:rPr>
+          <w:rFonts w:ascii="Helvetica Neue" w:hAnsi="Helvetica Neue" w:cs="Helvetica Neue"/>
+          <w:sz w:val="26"/>
+          <w:szCs w:val="26"/>
+        </w:rPr>
+      </w:pPr>
+      <w:r>
+        <w:rPr>
+          <w:rFonts w:ascii="Helvetica Neue" w:hAnsi="Helvetica Neue" w:cs="Helvetica Neue"/>
+          <w:sz w:val="26"/>
+          <w:szCs w:val="26"/>
+        </w:rPr>
+        <w:t>The second future addition is</w:t>
+      </w:r>
+      <w:proofErr w:type="gramStart"/>
+      <w:r>
+        <w:rPr>
+          <w:rFonts w:ascii="Helvetica Neue" w:hAnsi="Helvetica Neue" w:cs="Helvetica Neue"/>
+          <w:sz w:val="26"/>
+          <w:szCs w:val="26"/>
+        </w:rPr>
+        <w:t xml:space="preserve">:                                                                                                      </w:t>
+      </w:r>
+      <w:r>
+        <w:rPr>
+          <w:rFonts w:ascii="Helvetica Neue" w:hAnsi="Helvetica Neue" w:cs="Helvetica Neue"/>
+          <w:color w:val="FF0000"/>
+          <w:sz w:val="52"/>
+          <w:szCs w:val="52"/>
+        </w:rPr>
+        <w:t>2</w:t>
+      </w:r>
+      <w:proofErr w:type="gramEnd"/>
+      <w:r>
+        <w:rPr>
+          <w:rFonts w:ascii="Helvetica Neue" w:hAnsi="Helvetica Neue" w:cs="Helvetica Neue"/>
+          <w:color w:val="FF0000"/>
+          <w:sz w:val="52"/>
+          <w:szCs w:val="52"/>
+        </w:rPr>
+        <w:t>.</w:t>
+      </w:r>
+      <w:r>
+        <w:rPr>
+          <w:rFonts w:ascii="Helvetica Neue" w:hAnsi="Helvetica Neue" w:cs="Helvetica Neue"/>
+          <w:sz w:val="26"/>
+          <w:szCs w:val="26"/>
+        </w:rPr>
+        <w:t xml:space="preserve"> </w:t>
+      </w:r>
+      <w:r>
+        <w:rPr>
+          <w:rFonts w:ascii="Helvetica Neue" w:hAnsi="Helvetica Neue" w:cs="Helvetica Neue"/>
+          <w:sz w:val="26"/>
+          <w:szCs w:val="26"/>
+        </w:rPr>
+        <w:t xml:space="preserve">Add a “Training” function and icon to the dashboard for Users to compose training tests. Training tests would involve entering in a question and the correct answer, selecting who in their 360notion network to share the training test with; the User would then click “Ask another training </w:t>
+      </w:r>
+      <w:r>
+        <w:rPr>
+          <w:rFonts w:ascii="Helvetica Neue" w:hAnsi="Helvetica Neue" w:cs="Helvetica Neue"/>
+          <w:sz w:val="26"/>
+          <w:szCs w:val="26"/>
+        </w:rPr>
+        <w:lastRenderedPageBreak/>
+        <w:t xml:space="preserve">question” and click “Post” to share the training test. The training test would have a field for the test-taker to enter in the answer to the displayed question within one minute (the test creator can set different time limits for each question). </w:t>
+      </w:r>
+    </w:p>
+    <w:p>
+      <w:pPr>
+        <w:widowControl w:val="0"/>
+        <w:autoSpaceDE w:val="0"/>
+        <w:autoSpaceDN w:val="0"/>
+        <w:adjustRightInd w:val="0"/>
+        <w:rPr>
+          <w:rFonts w:ascii="Helvetica Neue" w:hAnsi="Helvetica Neue" w:cs="Helvetica Neue"/>
+          <w:sz w:val="26"/>
+          <w:szCs w:val="26"/>
+        </w:rPr>
+      </w:pPr>
+      <w:r>
+        <w:rPr>
+          <w:rFonts w:ascii="Helvetica Neue" w:hAnsi="Helvetica Neue" w:cs="Helvetica Neue"/>
+          <w:sz w:val="26"/>
+          <w:szCs w:val="26"/>
+        </w:rPr>
+        <w:t>After the minute time limit has lapsed, the correct answer would be displayed on the screen underneath the answer of the test-taker. The test-taker could then click “Next” to display the next question until completion. After test completion, the results would be compiled into one document and sent to the User who sent the test</w:t>
       </w:r>
     </w:p>
     <w:p>

</xml_diff>

<commit_message>
change on compose message page
</commit_message>
<xml_diff>
--- a/Website-Note.docx
+++ b/Website-Note.docx
@@ -491,26 +491,58 @@
       </w:r>
       <w:proofErr w:type="gramEnd"/>
       <w:r>
-        <w:t xml:space="preserve"> an entry-level 360notion network “Social Plan” only on [Facebook/Twitter/Tumblr/Pinterest for $5 per member/month with certain functions disabled.</w:t>
-      </w:r>
-    </w:p>
-    <w:p>
-      <w:pPr>
-        <w:widowControl w:val="0"/>
-        <w:autoSpaceDE w:val="0"/>
-        <w:autoSpaceDN w:val="0"/>
-        <w:adjustRightInd w:val="0"/>
-      </w:pPr>
-    </w:p>
-    <w:p>
-      <w:pPr>
-        <w:widowControl w:val="0"/>
-        <w:autoSpaceDE w:val="0"/>
-        <w:autoSpaceDN w:val="0"/>
-        <w:adjustRightInd w:val="0"/>
-      </w:pPr>
-      <w:r>
-        <w:t xml:space="preserve">The "Social Plan" would accessible through a link available only on Facebook/Twitter/Tumblr/Pinterest 360notion accounts. Hence a new "Social Plan" </w:t>
+        <w:t xml:space="preserve"> an entry-level 360notion network “Social Plan” only on [Facebook/Twitter/</w:t>
+      </w:r>
+      <w:proofErr w:type="spellStart"/>
+      <w:r>
+        <w:t>Tumblr</w:t>
+      </w:r>
+      <w:proofErr w:type="spellEnd"/>
+      <w:r>
+        <w:t>/</w:t>
+      </w:r>
+      <w:proofErr w:type="spellStart"/>
+      <w:r>
+        <w:t>Pinterest</w:t>
+      </w:r>
+      <w:proofErr w:type="spellEnd"/>
+      <w:r>
+        <w:t xml:space="preserve"> for $5 per member/month with certain functions disabled.</w:t>
+      </w:r>
+    </w:p>
+    <w:p>
+      <w:pPr>
+        <w:widowControl w:val="0"/>
+        <w:autoSpaceDE w:val="0"/>
+        <w:autoSpaceDN w:val="0"/>
+        <w:adjustRightInd w:val="0"/>
+      </w:pPr>
+    </w:p>
+    <w:p>
+      <w:pPr>
+        <w:widowControl w:val="0"/>
+        <w:autoSpaceDE w:val="0"/>
+        <w:autoSpaceDN w:val="0"/>
+        <w:adjustRightInd w:val="0"/>
+      </w:pPr>
+      <w:r>
+        <w:t>The "Social Plan" would accessible through a link available only on Facebook/Twitter/</w:t>
+      </w:r>
+      <w:proofErr w:type="spellStart"/>
+      <w:r>
+        <w:t>Tumblr</w:t>
+      </w:r>
+      <w:proofErr w:type="spellEnd"/>
+      <w:r>
+        <w:t>/</w:t>
+      </w:r>
+      <w:proofErr w:type="spellStart"/>
+      <w:r>
+        <w:t>Pinterest</w:t>
+      </w:r>
+      <w:proofErr w:type="spellEnd"/>
+      <w:r>
+        <w:t xml:space="preserve"> 360notion accounts. Hence a new "Social Plan" </w:t>
       </w:r>
       <w:proofErr w:type="gramStart"/>
       <w:r>
@@ -549,8 +581,108 @@
           <w:sz w:val="26"/>
           <w:szCs w:val="26"/>
         </w:rPr>
-        <w:t xml:space="preserve"> we post it on the social media pages of 360notion (on the 360notion page on Facebook, Twitter, Tumblr, Pinterest, etc) that there is special discounted 'Social Plan" for Users who request it on our 360notion page on Facebook, Twitter, Tumblr, Pinterest, etc</w:t>
-      </w:r>
+        <w:t xml:space="preserve"> we post it on the social media pages of 360notion (on the 360notion page on Facebook, Twitter, </w:t>
+      </w:r>
+      <w:proofErr w:type="spellStart"/>
+      <w:r>
+        <w:rPr>
+          <w:rFonts w:ascii="Helvetica Neue" w:hAnsi="Helvetica Neue" w:cs="Helvetica Neue"/>
+          <w:sz w:val="26"/>
+          <w:szCs w:val="26"/>
+        </w:rPr>
+        <w:t>Tumblr</w:t>
+      </w:r>
+      <w:proofErr w:type="spellEnd"/>
+      <w:r>
+        <w:rPr>
+          <w:rFonts w:ascii="Helvetica Neue" w:hAnsi="Helvetica Neue" w:cs="Helvetica Neue"/>
+          <w:sz w:val="26"/>
+          <w:szCs w:val="26"/>
+        </w:rPr>
+        <w:t xml:space="preserve">, </w:t>
+      </w:r>
+      <w:proofErr w:type="spellStart"/>
+      <w:r>
+        <w:rPr>
+          <w:rFonts w:ascii="Helvetica Neue" w:hAnsi="Helvetica Neue" w:cs="Helvetica Neue"/>
+          <w:sz w:val="26"/>
+          <w:szCs w:val="26"/>
+        </w:rPr>
+        <w:t>Pinterest</w:t>
+      </w:r>
+      <w:proofErr w:type="spellEnd"/>
+      <w:r>
+        <w:rPr>
+          <w:rFonts w:ascii="Helvetica Neue" w:hAnsi="Helvetica Neue" w:cs="Helvetica Neue"/>
+          <w:sz w:val="26"/>
+          <w:szCs w:val="26"/>
+        </w:rPr>
+        <w:t xml:space="preserve">, </w:t>
+      </w:r>
+      <w:proofErr w:type="spellStart"/>
+      <w:r>
+        <w:rPr>
+          <w:rFonts w:ascii="Helvetica Neue" w:hAnsi="Helvetica Neue" w:cs="Helvetica Neue"/>
+          <w:sz w:val="26"/>
+          <w:szCs w:val="26"/>
+        </w:rPr>
+        <w:t>etc</w:t>
+      </w:r>
+      <w:proofErr w:type="spellEnd"/>
+      <w:r>
+        <w:rPr>
+          <w:rFonts w:ascii="Helvetica Neue" w:hAnsi="Helvetica Neue" w:cs="Helvetica Neue"/>
+          <w:sz w:val="26"/>
+          <w:szCs w:val="26"/>
+        </w:rPr>
+        <w:t xml:space="preserve">) that there is special discounted 'Social Plan" for Users who request it on our 360notion page on Facebook, Twitter, </w:t>
+      </w:r>
+      <w:proofErr w:type="spellStart"/>
+      <w:r>
+        <w:rPr>
+          <w:rFonts w:ascii="Helvetica Neue" w:hAnsi="Helvetica Neue" w:cs="Helvetica Neue"/>
+          <w:sz w:val="26"/>
+          <w:szCs w:val="26"/>
+        </w:rPr>
+        <w:t>Tumblr</w:t>
+      </w:r>
+      <w:proofErr w:type="spellEnd"/>
+      <w:r>
+        <w:rPr>
+          <w:rFonts w:ascii="Helvetica Neue" w:hAnsi="Helvetica Neue" w:cs="Helvetica Neue"/>
+          <w:sz w:val="26"/>
+          <w:szCs w:val="26"/>
+        </w:rPr>
+        <w:t xml:space="preserve">, </w:t>
+      </w:r>
+      <w:proofErr w:type="spellStart"/>
+      <w:r>
+        <w:rPr>
+          <w:rFonts w:ascii="Helvetica Neue" w:hAnsi="Helvetica Neue" w:cs="Helvetica Neue"/>
+          <w:sz w:val="26"/>
+          <w:szCs w:val="26"/>
+        </w:rPr>
+        <w:t>Pinterest</w:t>
+      </w:r>
+      <w:proofErr w:type="spellEnd"/>
+      <w:r>
+        <w:rPr>
+          <w:rFonts w:ascii="Helvetica Neue" w:hAnsi="Helvetica Neue" w:cs="Helvetica Neue"/>
+          <w:sz w:val="26"/>
+          <w:szCs w:val="26"/>
+        </w:rPr>
+        <w:t xml:space="preserve">, </w:t>
+      </w:r>
+      <w:proofErr w:type="spellStart"/>
+      <w:r>
+        <w:rPr>
+          <w:rFonts w:ascii="Helvetica Neue" w:hAnsi="Helvetica Neue" w:cs="Helvetica Neue"/>
+          <w:sz w:val="26"/>
+          <w:szCs w:val="26"/>
+        </w:rPr>
+        <w:t>etc</w:t>
+      </w:r>
+      <w:proofErr w:type="spellEnd"/>
     </w:p>
     <w:p>
       <w:pPr>
@@ -1121,37 +1253,391 @@
         </w:rPr>
         <w:t>. until the training test is completed.</w:t>
       </w:r>
+    </w:p>
+    <w:p>
+      <w:pPr>
+        <w:widowControl w:val="0"/>
+        <w:autoSpaceDE w:val="0"/>
+        <w:autoSpaceDN w:val="0"/>
+        <w:adjustRightInd w:val="0"/>
+        <w:rPr>
+          <w:rFonts w:ascii="Helvetica Neue" w:hAnsi="Helvetica Neue" w:cs="Helvetica Neue"/>
+          <w:sz w:val="26"/>
+          <w:szCs w:val="26"/>
+        </w:rPr>
+      </w:pPr>
+    </w:p>
+    <w:p>
+      <w:pPr>
+        <w:widowControl w:val="0"/>
+        <w:autoSpaceDE w:val="0"/>
+        <w:autoSpaceDN w:val="0"/>
+        <w:adjustRightInd w:val="0"/>
+        <w:rPr>
+          <w:rFonts w:ascii="Helvetica Neue" w:hAnsi="Helvetica Neue" w:cs="Helvetica Neue"/>
+          <w:sz w:val="26"/>
+          <w:szCs w:val="26"/>
+        </w:rPr>
+      </w:pPr>
+    </w:p>
+    <w:p>
+      <w:pPr>
+        <w:widowControl w:val="0"/>
+        <w:autoSpaceDE w:val="0"/>
+        <w:autoSpaceDN w:val="0"/>
+        <w:adjustRightInd w:val="0"/>
+        <w:rPr>
+          <w:rFonts w:ascii="Helvetica Neue" w:hAnsi="Helvetica Neue" w:cs="Helvetica Neue"/>
+          <w:sz w:val="26"/>
+          <w:szCs w:val="26"/>
+        </w:rPr>
+      </w:pPr>
+      <w:r>
+        <w:rPr>
+          <w:rFonts w:ascii="Helvetica Neue" w:hAnsi="Helvetica Neue" w:cs="Helvetica Neue"/>
+          <w:sz w:val="26"/>
+          <w:szCs w:val="26"/>
+        </w:rPr>
+        <w:t>4.</w:t>
+      </w:r>
+    </w:p>
+    <w:p>
+      <w:pPr>
+        <w:widowControl w:val="0"/>
+        <w:autoSpaceDE w:val="0"/>
+        <w:autoSpaceDN w:val="0"/>
+        <w:adjustRightInd w:val="0"/>
+        <w:rPr>
+          <w:rFonts w:ascii="Helvetica Neue" w:hAnsi="Helvetica Neue" w:cs="Helvetica Neue"/>
+          <w:sz w:val="26"/>
+          <w:szCs w:val="26"/>
+        </w:rPr>
+      </w:pPr>
+      <w:r>
+        <w:rPr>
+          <w:rFonts w:ascii="Helvetica Neue" w:hAnsi="Helvetica Neue" w:cs="Helvetica Neue"/>
+          <w:sz w:val="26"/>
+          <w:szCs w:val="26"/>
+        </w:rPr>
+        <w:t>[8/9/14, 3:57:05 PM] Joel Goslar: so it can be under settings (admin) on regular account</w:t>
+      </w:r>
+    </w:p>
+    <w:p>
+      <w:pPr>
+        <w:widowControl w:val="0"/>
+        <w:autoSpaceDE w:val="0"/>
+        <w:autoSpaceDN w:val="0"/>
+        <w:adjustRightInd w:val="0"/>
+        <w:rPr>
+          <w:rFonts w:ascii="Helvetica Neue" w:hAnsi="Helvetica Neue" w:cs="Helvetica Neue"/>
+          <w:sz w:val="26"/>
+          <w:szCs w:val="26"/>
+        </w:rPr>
+      </w:pPr>
+      <w:r>
+        <w:rPr>
+          <w:rFonts w:ascii="Helvetica Neue" w:hAnsi="Helvetica Neue" w:cs="Helvetica Neue"/>
+          <w:sz w:val="26"/>
+          <w:szCs w:val="26"/>
+        </w:rPr>
+        <w:t>[8/9/14, 3:57:53 PM] Joel Goslar: the User who signs their company up for the account and invites their coworkers/employees is the admin by default</w:t>
+      </w:r>
+    </w:p>
+    <w:p>
+      <w:pPr>
+        <w:widowControl w:val="0"/>
+        <w:autoSpaceDE w:val="0"/>
+        <w:autoSpaceDN w:val="0"/>
+        <w:adjustRightInd w:val="0"/>
+        <w:rPr>
+          <w:rFonts w:ascii="Helvetica Neue" w:hAnsi="Helvetica Neue" w:cs="Helvetica Neue"/>
+          <w:sz w:val="26"/>
+          <w:szCs w:val="26"/>
+        </w:rPr>
+      </w:pPr>
+      <w:r>
+        <w:rPr>
+          <w:rFonts w:ascii="Helvetica Neue" w:hAnsi="Helvetica Neue" w:cs="Helvetica Neue"/>
+          <w:sz w:val="26"/>
+          <w:szCs w:val="26"/>
+        </w:rPr>
+        <w:t xml:space="preserve">[8/9/14, 3:58:42 PM] Nguyen </w:t>
+      </w:r>
+      <w:proofErr w:type="spellStart"/>
+      <w:r>
+        <w:rPr>
+          <w:rFonts w:ascii="Helvetica Neue" w:hAnsi="Helvetica Neue" w:cs="Helvetica Neue"/>
+          <w:sz w:val="26"/>
+          <w:szCs w:val="26"/>
+        </w:rPr>
+        <w:t>Thi</w:t>
+      </w:r>
+      <w:proofErr w:type="spellEnd"/>
+      <w:r>
+        <w:rPr>
+          <w:rFonts w:ascii="Helvetica Neue" w:hAnsi="Helvetica Neue" w:cs="Helvetica Neue"/>
+          <w:sz w:val="26"/>
+          <w:szCs w:val="26"/>
+        </w:rPr>
+        <w:t xml:space="preserve"> </w:t>
+      </w:r>
+      <w:proofErr w:type="spellStart"/>
+      <w:r>
+        <w:rPr>
+          <w:rFonts w:ascii="Helvetica Neue" w:hAnsi="Helvetica Neue" w:cs="Helvetica Neue"/>
+          <w:sz w:val="26"/>
+          <w:szCs w:val="26"/>
+        </w:rPr>
+        <w:t>Thuy</w:t>
+      </w:r>
+      <w:proofErr w:type="spellEnd"/>
+      <w:r>
+        <w:rPr>
+          <w:rFonts w:ascii="Helvetica Neue" w:hAnsi="Helvetica Neue" w:cs="Helvetica Neue"/>
+          <w:sz w:val="26"/>
+          <w:szCs w:val="26"/>
+        </w:rPr>
+        <w:t>: ok</w:t>
+      </w:r>
+    </w:p>
+    <w:p>
+      <w:pPr>
+        <w:widowControl w:val="0"/>
+        <w:autoSpaceDE w:val="0"/>
+        <w:autoSpaceDN w:val="0"/>
+        <w:adjustRightInd w:val="0"/>
+        <w:rPr>
+          <w:rFonts w:ascii="Helvetica Neue" w:hAnsi="Helvetica Neue" w:cs="Helvetica Neue"/>
+          <w:sz w:val="26"/>
+          <w:szCs w:val="26"/>
+        </w:rPr>
+      </w:pPr>
+      <w:r>
+        <w:rPr>
+          <w:rFonts w:ascii="Helvetica Neue" w:hAnsi="Helvetica Neue" w:cs="Helvetica Neue"/>
+          <w:sz w:val="26"/>
+          <w:szCs w:val="26"/>
+        </w:rPr>
+        <w:lastRenderedPageBreak/>
+        <w:t>[8/9/14, 4:02:50 PM] Joel Goslar: so their settings page as admin will have additional functions, including removing members from the network, viewing all the files members upload onto their company's 360notion network and in this case since the page was not included, we may as well include the future addition, which is being alerted every time a User downloads a file and include a time and date stamp, the User's name and the User's IP address</w:t>
+      </w:r>
+    </w:p>
+    <w:p>
+      <w:pPr>
+        <w:widowControl w:val="0"/>
+        <w:autoSpaceDE w:val="0"/>
+        <w:autoSpaceDN w:val="0"/>
+        <w:adjustRightInd w:val="0"/>
+        <w:rPr>
+          <w:rFonts w:ascii="Helvetica Neue" w:hAnsi="Helvetica Neue" w:cs="Helvetica Neue"/>
+          <w:sz w:val="26"/>
+          <w:szCs w:val="26"/>
+        </w:rPr>
+      </w:pPr>
+      <w:r>
+        <w:rPr>
+          <w:rFonts w:ascii="Helvetica Neue" w:hAnsi="Helvetica Neue" w:cs="Helvetica Neue"/>
+          <w:sz w:val="26"/>
+          <w:szCs w:val="26"/>
+        </w:rPr>
+        <w:t xml:space="preserve">[8/9/14, 4:03:35 PM] Nguyen </w:t>
+      </w:r>
+      <w:proofErr w:type="spellStart"/>
+      <w:r>
+        <w:rPr>
+          <w:rFonts w:ascii="Helvetica Neue" w:hAnsi="Helvetica Neue" w:cs="Helvetica Neue"/>
+          <w:sz w:val="26"/>
+          <w:szCs w:val="26"/>
+        </w:rPr>
+        <w:t>Thi</w:t>
+      </w:r>
+      <w:proofErr w:type="spellEnd"/>
+      <w:r>
+        <w:rPr>
+          <w:rFonts w:ascii="Helvetica Neue" w:hAnsi="Helvetica Neue" w:cs="Helvetica Neue"/>
+          <w:sz w:val="26"/>
+          <w:szCs w:val="26"/>
+        </w:rPr>
+        <w:t xml:space="preserve"> </w:t>
+      </w:r>
+      <w:proofErr w:type="spellStart"/>
+      <w:r>
+        <w:rPr>
+          <w:rFonts w:ascii="Helvetica Neue" w:hAnsi="Helvetica Neue" w:cs="Helvetica Neue"/>
+          <w:sz w:val="26"/>
+          <w:szCs w:val="26"/>
+        </w:rPr>
+        <w:t>Thuy</w:t>
+      </w:r>
+      <w:proofErr w:type="spellEnd"/>
+      <w:r>
+        <w:rPr>
+          <w:rFonts w:ascii="Helvetica Neue" w:hAnsi="Helvetica Neue" w:cs="Helvetica Neue"/>
+          <w:sz w:val="26"/>
+          <w:szCs w:val="26"/>
+        </w:rPr>
+        <w:t>: ok</w:t>
+      </w:r>
+    </w:p>
+    <w:p>
+      <w:pPr>
+        <w:widowControl w:val="0"/>
+        <w:autoSpaceDE w:val="0"/>
+        <w:autoSpaceDN w:val="0"/>
+        <w:adjustRightInd w:val="0"/>
+        <w:rPr>
+          <w:rFonts w:ascii="Helvetica Neue" w:hAnsi="Helvetica Neue" w:cs="Helvetica Neue"/>
+          <w:sz w:val="26"/>
+          <w:szCs w:val="26"/>
+        </w:rPr>
+      </w:pPr>
+      <w:r>
+        <w:rPr>
+          <w:rFonts w:ascii="Helvetica Neue" w:hAnsi="Helvetica Neue" w:cs="Helvetica Neue"/>
+          <w:sz w:val="26"/>
+          <w:szCs w:val="26"/>
+        </w:rPr>
+        <w:t>[8/9/14, 4:04:41 PM] Joel Goslar: the User's IP address would include the geographical location of the User downloading the file</w:t>
+      </w:r>
+    </w:p>
+    <w:p>
+      <w:pPr>
+        <w:widowControl w:val="0"/>
+        <w:autoSpaceDE w:val="0"/>
+        <w:autoSpaceDN w:val="0"/>
+        <w:adjustRightInd w:val="0"/>
+        <w:rPr>
+          <w:rFonts w:ascii="Helvetica Neue" w:hAnsi="Helvetica Neue" w:cs="Helvetica Neue"/>
+          <w:sz w:val="26"/>
+          <w:szCs w:val="26"/>
+        </w:rPr>
+      </w:pPr>
+    </w:p>
+    <w:p>
+      <w:pPr>
+        <w:widowControl w:val="0"/>
+        <w:autoSpaceDE w:val="0"/>
+        <w:autoSpaceDN w:val="0"/>
+        <w:adjustRightInd w:val="0"/>
+        <w:rPr>
+          <w:rFonts w:ascii="Helvetica Neue" w:hAnsi="Helvetica Neue" w:cs="Helvetica Neue"/>
+          <w:sz w:val="26"/>
+          <w:szCs w:val="26"/>
+        </w:rPr>
+      </w:pPr>
+      <w:r>
+        <w:rPr>
+          <w:rFonts w:ascii="Helvetica Neue" w:hAnsi="Helvetica Neue" w:cs="Helvetica Neue"/>
+          <w:sz w:val="26"/>
+          <w:szCs w:val="26"/>
+        </w:rPr>
+        <w:t xml:space="preserve"> </w:t>
+      </w:r>
+      <w:r>
+        <w:rPr>
+          <w:rFonts w:ascii="Helvetica Neue" w:hAnsi="Helvetica Neue" w:cs="Helvetica Neue"/>
+          <w:sz w:val="26"/>
+          <w:szCs w:val="26"/>
+        </w:rPr>
+        <w:t xml:space="preserve">[8/9/14, 4:11:37 PM] Joel Goslar: this is an Open Source IP </w:t>
+      </w:r>
+      <w:proofErr w:type="spellStart"/>
+      <w:r>
+        <w:rPr>
+          <w:rFonts w:ascii="Helvetica Neue" w:hAnsi="Helvetica Neue" w:cs="Helvetica Neue"/>
+          <w:sz w:val="26"/>
+          <w:szCs w:val="26"/>
+        </w:rPr>
+        <w:t>Geolocation</w:t>
+      </w:r>
+      <w:proofErr w:type="spellEnd"/>
+      <w:r>
+        <w:rPr>
+          <w:rFonts w:ascii="Helvetica Neue" w:hAnsi="Helvetica Neue" w:cs="Helvetica Neue"/>
+          <w:sz w:val="26"/>
+          <w:szCs w:val="26"/>
+        </w:rPr>
+        <w:t xml:space="preserve"> tool and the code is available for free to use</w:t>
+      </w:r>
+    </w:p>
+    <w:p>
+      <w:pPr>
+        <w:widowControl w:val="0"/>
+        <w:autoSpaceDE w:val="0"/>
+        <w:autoSpaceDN w:val="0"/>
+        <w:adjustRightInd w:val="0"/>
+        <w:rPr>
+          <w:rFonts w:ascii="Helvetica Neue" w:hAnsi="Helvetica Neue" w:cs="Helvetica Neue"/>
+          <w:sz w:val="26"/>
+          <w:szCs w:val="26"/>
+        </w:rPr>
+      </w:pPr>
+      <w:r>
+        <w:rPr>
+          <w:rFonts w:ascii="Helvetica Neue" w:hAnsi="Helvetica Neue" w:cs="Helvetica Neue"/>
+          <w:sz w:val="26"/>
+          <w:szCs w:val="26"/>
+        </w:rPr>
+        <w:t xml:space="preserve"> </w:t>
+      </w:r>
+      <w:r>
+        <w:rPr>
+          <w:rFonts w:ascii="Helvetica Neue" w:hAnsi="Helvetica Neue" w:cs="Helvetica Neue"/>
+          <w:sz w:val="26"/>
+          <w:szCs w:val="26"/>
+        </w:rPr>
+        <w:t>[8/9/14, 4:14:02 PM] Joel Goslar: the member with admin role can also restrict the visibility of files that are uploaded to their company's network</w:t>
+      </w:r>
+    </w:p>
+    <w:p>
+      <w:pPr>
+        <w:rPr>
+          <w:sz w:val="44"/>
+          <w:szCs w:val="44"/>
+        </w:rPr>
+      </w:pPr>
+    </w:p>
+    <w:p>
+      <w:pPr>
+        <w:rPr>
+          <w:sz w:val="44"/>
+          <w:szCs w:val="44"/>
+        </w:rPr>
+      </w:pPr>
+      <w:proofErr w:type="gramStart"/>
+      <w:r>
+        <w:rPr>
+          <w:sz w:val="44"/>
+          <w:szCs w:val="44"/>
+        </w:rPr>
+        <w:t>that</w:t>
+      </w:r>
+      <w:proofErr w:type="gramEnd"/>
+      <w:r>
+        <w:rPr>
+          <w:sz w:val="44"/>
+          <w:szCs w:val="44"/>
+        </w:rPr>
+        <w:t xml:space="preserve"> admin role was part of the original 360notion specs (not the IP address or Open Source IP </w:t>
+      </w:r>
+      <w:proofErr w:type="spellStart"/>
+      <w:r>
+        <w:rPr>
+          <w:sz w:val="44"/>
+          <w:szCs w:val="44"/>
+        </w:rPr>
+        <w:t>Geolocation</w:t>
+      </w:r>
+      <w:proofErr w:type="spellEnd"/>
+      <w:r>
+        <w:rPr>
+          <w:sz w:val="44"/>
+          <w:szCs w:val="44"/>
+        </w:rPr>
+        <w:t xml:space="preserve"> tool) but the basic admin roles that the User who signs up their company for a 360notion network has that is accessible on that admin Users "Settings" page</w:t>
+      </w:r>
       <w:bookmarkStart w:id="0" w:name="_GoBack"/>
       <w:bookmarkEnd w:id="0"/>
-    </w:p>
-    <w:p>
-      <w:pPr>
-        <w:widowControl w:val="0"/>
-        <w:autoSpaceDE w:val="0"/>
-        <w:autoSpaceDN w:val="0"/>
-        <w:adjustRightInd w:val="0"/>
-        <w:rPr>
-          <w:rFonts w:ascii="Helvetica Neue" w:hAnsi="Helvetica Neue" w:cs="Helvetica Neue"/>
-          <w:sz w:val="26"/>
-          <w:szCs w:val="26"/>
-        </w:rPr>
-      </w:pPr>
-    </w:p>
-    <w:p>
-      <w:pPr>
-        <w:rPr>
-          <w:sz w:val="44"/>
-          <w:szCs w:val="44"/>
-        </w:rPr>
-      </w:pPr>
-    </w:p>
-    <w:p>
-      <w:pPr>
-        <w:rPr>
-          <w:sz w:val="44"/>
-          <w:szCs w:val="44"/>
-        </w:rPr>
-      </w:pPr>
     </w:p>
     <w:sectPr>
       <w:pgSz w:w="12240" w:h="15840"/>

</xml_diff>